<commit_message>
casos de uso finales
Estos son los casos de uso que vamos a llevar en todo el proyecto y con un "*" son los que vamos a implementar en el sistema
</commit_message>
<xml_diff>
--- a/Casos de uso.docx
+++ b/Casos de uso.docx
@@ -25,60 +25,47 @@
     </w:p>
     <w:p>
       <w:r>
-        <w:t xml:space="preserve">C.U. 1.-Administrar hardware </w:t>
-      </w:r>
-    </w:p>
-    <w:p>
-      <w:r>
-        <w:t xml:space="preserve">C.U.2.-Administrar software </w:t>
-      </w:r>
-    </w:p>
-    <w:p>
-      <w:r>
-        <w:t xml:space="preserve">C.U.3.- </w:t>
-      </w:r>
-      <w:r>
-        <w:t xml:space="preserve">Administrar técnicos </w:t>
-      </w:r>
-    </w:p>
-    <w:p>
-      <w:r>
-        <w:t>C.U.4.-Administrar usuarios</w:t>
-      </w:r>
-    </w:p>
-    <w:p>
-      <w:r>
-        <w:t>C.U.5.-Administrar responsable</w:t>
-      </w:r>
-    </w:p>
-    <w:p>
-      <w:r>
-        <w:t>C.U.6.-Asignar hardware</w:t>
-      </w:r>
-    </w:p>
-    <w:p>
-      <w:r>
-        <w:t>C.U.7.-Generar inventario</w:t>
-      </w:r>
-    </w:p>
-    <w:p>
-      <w:r>
-        <w:t xml:space="preserve">C.U.8.-Generar datos estadísticos </w:t>
-      </w:r>
-    </w:p>
-    <w:p>
-      <w:r>
-        <w:t xml:space="preserve">C.U.9.-Registrar garantía </w:t>
-      </w:r>
-    </w:p>
-    <w:p>
-      <w:r>
-        <w:t>C.U.10.-Registrar licencia</w:t>
-      </w:r>
-    </w:p>
-    <w:p>
-      <w:r>
-        <w:t xml:space="preserve">C.U.11.-Registrar actividad de mantenimiento </w:t>
+        <w:t>C.U. 1.- Administrar Hardware *</w:t>
+      </w:r>
+    </w:p>
+    <w:p>
+      <w:r>
+        <w:t>C.U.2.- Administrar Software *</w:t>
+      </w:r>
+    </w:p>
+    <w:p>
+      <w:r>
+        <w:t>C.U.3.- Administrar Usuario (Técnico Académico) *</w:t>
+      </w:r>
+    </w:p>
+    <w:p>
+      <w:r>
+        <w:t>C.U.4.- Administrar Responsable *</w:t>
+      </w:r>
+    </w:p>
+    <w:p>
+      <w:r>
+        <w:t>C.U.5.- Generar Datos Estadísticos</w:t>
+      </w:r>
+    </w:p>
+    <w:p>
+      <w:r>
+        <w:t>CU.6.-  Asignar Hardware</w:t>
+      </w:r>
+    </w:p>
+    <w:p>
+      <w:r>
+        <w:t>C.U.7.-Generar reporte de fallas e inventario *</w:t>
+      </w:r>
+    </w:p>
+    <w:p>
+      <w:r>
+        <w:t>C.U.10.-Administrar licencia</w:t>
+      </w:r>
+    </w:p>
+    <w:p>
+      <w:r>
+        <w:t>C.U.10.-Registrar Mantenimiento *</w:t>
       </w:r>
     </w:p>
     <w:p>
@@ -96,29 +83,17 @@
     </w:p>
     <w:p>
       <w:r>
-        <w:t>C.U.12.-Generar reporte de fallas</w:t>
-      </w:r>
-    </w:p>
-    <w:p>
-      <w:r>
-        <w:t xml:space="preserve">C.U.13.-registrar </w:t>
-      </w:r>
+        <w:t>C.U.7.-Generar reporte de fallas</w:t>
+      </w:r>
+    </w:p>
+    <w:p>
+      <w:r>
+        <w:t xml:space="preserve">C.U.10.-Registrar Mantenimiento </w:t>
+      </w:r>
+    </w:p>
+    <w:p>
       <w:bookmarkStart w:id="0" w:name="_GoBack"/>
       <w:bookmarkEnd w:id="0"/>
-      <w:r>
-        <w:t xml:space="preserve">actividad de mantenimiento </w:t>
-      </w:r>
-    </w:p>
-    <w:p>
-      <w:r>
-        <w:t>C</w:t>
-      </w:r>
-      <w:r>
-        <w:t>.U.14</w:t>
-      </w:r>
-      <w:r>
-        <w:t xml:space="preserve">.-Consultar actividades de mantenimiento </w:t>
-      </w:r>
     </w:p>
     <w:sectPr>
       <w:pgSz w:w="12240" w:h="15840"/>

</xml_diff>